<commit_message>
Added test user stories
</commit_message>
<xml_diff>
--- a/Projektmanagement/Produkt Backlog.docx
+++ b/Projektmanagement/Produkt Backlog.docx
@@ -196,9 +196,9 @@
               <w:pStyle w:val="Listenabsatz"/>
               <w:numPr>
                 <w:ilvl w:val="0"/>
-                <w:numId w:val="5"/>
+                <w:numId w:val="8"/>
               </w:numPr>
-              <w:ind w:left="412"/>
+              <w:ind w:left="459" w:hanging="425"/>
               <w:cnfStyle w:val="000000000000" w:firstRow="0" w:lastRow="0" w:firstColumn="0" w:lastColumn="0" w:oddVBand="0" w:evenVBand="0" w:oddHBand="0" w:evenHBand="0" w:firstRowFirstColumn="0" w:firstRowLastColumn="0" w:lastRowFirstColumn="0" w:lastRowLastColumn="0"/>
               <w:rPr>
                 <w:lang w:eastAsia="de-DE"/>
@@ -218,9 +218,9 @@
               <w:pStyle w:val="Listenabsatz"/>
               <w:numPr>
                 <w:ilvl w:val="0"/>
-                <w:numId w:val="5"/>
+                <w:numId w:val="8"/>
               </w:numPr>
-              <w:ind w:left="412"/>
+              <w:ind w:left="459" w:hanging="425"/>
               <w:cnfStyle w:val="000000000000" w:firstRow="0" w:lastRow="0" w:firstColumn="0" w:lastColumn="0" w:oddVBand="0" w:evenVBand="0" w:oddHBand="0" w:evenHBand="0" w:firstRowFirstColumn="0" w:firstRowLastColumn="0" w:lastRowFirstColumn="0" w:lastRowLastColumn="0"/>
               <w:rPr>
                 <w:lang w:eastAsia="de-DE"/>
@@ -238,9 +238,9 @@
               <w:pStyle w:val="Listenabsatz"/>
               <w:numPr>
                 <w:ilvl w:val="0"/>
-                <w:numId w:val="5"/>
+                <w:numId w:val="8"/>
               </w:numPr>
-              <w:ind w:left="412"/>
+              <w:ind w:left="459" w:hanging="425"/>
               <w:cnfStyle w:val="000000000000" w:firstRow="0" w:lastRow="0" w:firstColumn="0" w:lastColumn="0" w:oddVBand="0" w:evenVBand="0" w:oddHBand="0" w:evenHBand="0" w:firstRowFirstColumn="0" w:firstRowLastColumn="0" w:lastRowFirstColumn="0" w:lastRowLastColumn="0"/>
               <w:rPr>
                 <w:lang w:eastAsia="de-DE"/>
@@ -301,9 +301,9 @@
               <w:pStyle w:val="Listenabsatz"/>
               <w:numPr>
                 <w:ilvl w:val="0"/>
-                <w:numId w:val="6"/>
+                <w:numId w:val="8"/>
               </w:numPr>
-              <w:ind w:left="436"/>
+              <w:ind w:left="459" w:hanging="425"/>
               <w:cnfStyle w:val="000000000000" w:firstRow="0" w:lastRow="0" w:firstColumn="0" w:lastColumn="0" w:oddVBand="0" w:evenVBand="0" w:oddHBand="0" w:evenHBand="0" w:firstRowFirstColumn="0" w:firstRowLastColumn="0" w:lastRowFirstColumn="0" w:lastRowLastColumn="0"/>
               <w:rPr>
                 <w:lang w:eastAsia="de-DE"/>
@@ -321,9 +321,9 @@
               <w:pStyle w:val="Listenabsatz"/>
               <w:numPr>
                 <w:ilvl w:val="0"/>
-                <w:numId w:val="6"/>
+                <w:numId w:val="8"/>
               </w:numPr>
-              <w:ind w:left="436"/>
+              <w:ind w:left="459" w:hanging="425"/>
               <w:cnfStyle w:val="000000000000" w:firstRow="0" w:lastRow="0" w:firstColumn="0" w:lastColumn="0" w:oddVBand="0" w:evenVBand="0" w:oddHBand="0" w:evenHBand="0" w:firstRowFirstColumn="0" w:firstRowLastColumn="0" w:lastRowFirstColumn="0" w:lastRowLastColumn="0"/>
               <w:rPr>
                 <w:lang w:eastAsia="de-DE"/>
@@ -341,9 +341,9 @@
               <w:pStyle w:val="Listenabsatz"/>
               <w:numPr>
                 <w:ilvl w:val="0"/>
-                <w:numId w:val="6"/>
+                <w:numId w:val="8"/>
               </w:numPr>
-              <w:ind w:left="436"/>
+              <w:ind w:left="459" w:hanging="425"/>
               <w:cnfStyle w:val="000000000000" w:firstRow="0" w:lastRow="0" w:firstColumn="0" w:lastColumn="0" w:oddVBand="0" w:evenVBand="0" w:oddHBand="0" w:evenHBand="0" w:firstRowFirstColumn="0" w:firstRowLastColumn="0" w:lastRowFirstColumn="0" w:lastRowLastColumn="0"/>
               <w:rPr>
                 <w:lang w:eastAsia="de-DE"/>
@@ -366,6 +366,26 @@
                 <w:lang w:eastAsia="de-DE"/>
               </w:rPr>
               <w:t>er Daten an Clients</w:t>
+            </w:r>
+          </w:p>
+          <w:p>
+            <w:pPr>
+              <w:pStyle w:val="Listenabsatz"/>
+              <w:numPr>
+                <w:ilvl w:val="0"/>
+                <w:numId w:val="8"/>
+              </w:numPr>
+              <w:ind w:left="459" w:hanging="425"/>
+              <w:cnfStyle w:val="000000000000" w:firstRow="0" w:lastRow="0" w:firstColumn="0" w:lastColumn="0" w:oddVBand="0" w:evenVBand="0" w:oddHBand="0" w:evenHBand="0" w:firstRowFirstColumn="0" w:firstRowLastColumn="0" w:lastRowFirstColumn="0" w:lastRowLastColumn="0"/>
+              <w:rPr>
+                <w:lang w:eastAsia="de-DE"/>
+              </w:rPr>
+            </w:pPr>
+            <w:r>
+              <w:rPr>
+                <w:lang w:eastAsia="de-DE"/>
+              </w:rPr>
+              <w:t>Testen der Kommunikation</w:t>
             </w:r>
           </w:p>
         </w:tc>
@@ -570,9 +590,9 @@
               <w:pStyle w:val="Listenabsatz"/>
               <w:numPr>
                 <w:ilvl w:val="0"/>
-                <w:numId w:val="1"/>
+                <w:numId w:val="8"/>
               </w:numPr>
-              <w:ind w:left="412"/>
+              <w:ind w:left="459" w:hanging="425"/>
               <w:cnfStyle w:val="000000000000" w:firstRow="0" w:lastRow="0" w:firstColumn="0" w:lastColumn="0" w:oddVBand="0" w:evenVBand="0" w:oddHBand="0" w:evenHBand="0" w:firstRowFirstColumn="0" w:firstRowLastColumn="0" w:lastRowFirstColumn="0" w:lastRowLastColumn="0"/>
               <w:rPr>
                 <w:lang w:eastAsia="de-DE"/>
@@ -596,9 +616,9 @@
               <w:pStyle w:val="Listenabsatz"/>
               <w:numPr>
                 <w:ilvl w:val="0"/>
-                <w:numId w:val="1"/>
+                <w:numId w:val="8"/>
               </w:numPr>
-              <w:ind w:left="412"/>
+              <w:ind w:left="459" w:hanging="425"/>
               <w:cnfStyle w:val="000000000000" w:firstRow="0" w:lastRow="0" w:firstColumn="0" w:lastColumn="0" w:oddVBand="0" w:evenVBand="0" w:oddHBand="0" w:evenHBand="0" w:firstRowFirstColumn="0" w:firstRowLastColumn="0" w:lastRowFirstColumn="0" w:lastRowLastColumn="0"/>
               <w:rPr>
                 <w:lang w:eastAsia="de-DE"/>
@@ -616,19 +636,25 @@
               <w:pStyle w:val="Listenabsatz"/>
               <w:numPr>
                 <w:ilvl w:val="0"/>
-                <w:numId w:val="1"/>
+                <w:numId w:val="8"/>
               </w:numPr>
-              <w:ind w:left="412"/>
-              <w:cnfStyle w:val="000000000000" w:firstRow="0" w:lastRow="0" w:firstColumn="0" w:lastColumn="0" w:oddVBand="0" w:evenVBand="0" w:oddHBand="0" w:evenHBand="0" w:firstRowFirstColumn="0" w:firstRowLastColumn="0" w:lastRowFirstColumn="0" w:lastRowLastColumn="0"/>
-              <w:rPr>
-                <w:lang w:eastAsia="de-DE"/>
-              </w:rPr>
-            </w:pPr>
-            <w:r>
-              <w:rPr>
-                <w:lang w:eastAsia="de-DE"/>
-              </w:rPr>
-              <w:t>ERD für die Datenbank</w:t>
+              <w:ind w:left="459" w:hanging="425"/>
+              <w:cnfStyle w:val="000000000000" w:firstRow="0" w:lastRow="0" w:firstColumn="0" w:lastColumn="0" w:oddVBand="0" w:evenVBand="0" w:oddHBand="0" w:evenHBand="0" w:firstRowFirstColumn="0" w:firstRowLastColumn="0" w:lastRowFirstColumn="0" w:lastRowLastColumn="0"/>
+              <w:rPr>
+                <w:lang w:eastAsia="de-DE"/>
+              </w:rPr>
+            </w:pPr>
+            <w:r>
+              <w:rPr>
+                <w:lang w:eastAsia="de-DE"/>
+              </w:rPr>
+              <w:t>T</w:t>
+            </w:r>
+            <w:r>
+              <w:rPr>
+                <w:lang w:eastAsia="de-DE"/>
+              </w:rPr>
+              <w:t>esten des QR-Code Generators</w:t>
             </w:r>
           </w:p>
           <w:p>
@@ -636,55 +662,19 @@
               <w:pStyle w:val="Listenabsatz"/>
               <w:numPr>
                 <w:ilvl w:val="0"/>
-                <w:numId w:val="1"/>
+                <w:numId w:val="8"/>
               </w:numPr>
-              <w:ind w:left="412"/>
-              <w:cnfStyle w:val="000000000000" w:firstRow="0" w:lastRow="0" w:firstColumn="0" w:lastColumn="0" w:oddVBand="0" w:evenVBand="0" w:oddHBand="0" w:evenHBand="0" w:firstRowFirstColumn="0" w:firstRowLastColumn="0" w:lastRowFirstColumn="0" w:lastRowLastColumn="0"/>
-              <w:rPr>
-                <w:lang w:eastAsia="de-DE"/>
-              </w:rPr>
-            </w:pPr>
-            <w:r>
-              <w:rPr>
-                <w:lang w:eastAsia="de-DE"/>
-              </w:rPr>
-              <w:t xml:space="preserve">Datenbank </w:t>
-            </w:r>
-            <w:r>
-              <w:rPr>
-                <w:lang w:eastAsia="de-DE"/>
-              </w:rPr>
-              <w:t>&amp; Tab</w:t>
-            </w:r>
-            <w:r>
-              <w:rPr>
-                <w:lang w:eastAsia="de-DE"/>
-              </w:rPr>
-              <w:t>el</w:t>
-            </w:r>
-            <w:r>
-              <w:rPr>
-                <w:lang w:eastAsia="de-DE"/>
-              </w:rPr>
-              <w:t>le</w:t>
-            </w:r>
-            <w:r>
-              <w:rPr>
-                <w:lang w:eastAsia="de-DE"/>
-              </w:rPr>
-              <w:t>n</w:t>
-            </w:r>
-            <w:r>
-              <w:rPr>
-                <w:lang w:eastAsia="de-DE"/>
-              </w:rPr>
-              <w:t xml:space="preserve"> </w:t>
-            </w:r>
-            <w:r>
-              <w:rPr>
-                <w:lang w:eastAsia="de-DE"/>
-              </w:rPr>
-              <w:t>Erstellung</w:t>
+              <w:ind w:left="459" w:hanging="425"/>
+              <w:cnfStyle w:val="000000000000" w:firstRow="0" w:lastRow="0" w:firstColumn="0" w:lastColumn="0" w:oddVBand="0" w:evenVBand="0" w:oddHBand="0" w:evenHBand="0" w:firstRowFirstColumn="0" w:firstRowLastColumn="0" w:lastRowFirstColumn="0" w:lastRowLastColumn="0"/>
+              <w:rPr>
+                <w:lang w:eastAsia="de-DE"/>
+              </w:rPr>
+            </w:pPr>
+            <w:r>
+              <w:rPr>
+                <w:lang w:eastAsia="de-DE"/>
+              </w:rPr>
+              <w:t>ERD für die Datenbank</w:t>
             </w:r>
           </w:p>
           <w:p>
@@ -692,25 +682,55 @@
               <w:pStyle w:val="Listenabsatz"/>
               <w:numPr>
                 <w:ilvl w:val="0"/>
-                <w:numId w:val="1"/>
+                <w:numId w:val="8"/>
               </w:numPr>
-              <w:ind w:left="412"/>
-              <w:cnfStyle w:val="000000000000" w:firstRow="0" w:lastRow="0" w:firstColumn="0" w:lastColumn="0" w:oddVBand="0" w:evenVBand="0" w:oddHBand="0" w:evenHBand="0" w:firstRowFirstColumn="0" w:firstRowLastColumn="0" w:lastRowFirstColumn="0" w:lastRowLastColumn="0"/>
-              <w:rPr>
-                <w:lang w:eastAsia="de-DE"/>
-              </w:rPr>
-            </w:pPr>
-            <w:r>
-              <w:rPr>
-                <w:lang w:eastAsia="de-DE"/>
-              </w:rPr>
-              <w:t>Anmeldung mit OA</w:t>
-            </w:r>
-            <w:r>
-              <w:rPr>
-                <w:lang w:eastAsia="de-DE"/>
-              </w:rPr>
-              <w:t>uth</w:t>
+              <w:ind w:left="459" w:hanging="425"/>
+              <w:cnfStyle w:val="000000000000" w:firstRow="0" w:lastRow="0" w:firstColumn="0" w:lastColumn="0" w:oddVBand="0" w:evenVBand="0" w:oddHBand="0" w:evenHBand="0" w:firstRowFirstColumn="0" w:firstRowLastColumn="0" w:lastRowFirstColumn="0" w:lastRowLastColumn="0"/>
+              <w:rPr>
+                <w:lang w:eastAsia="de-DE"/>
+              </w:rPr>
+            </w:pPr>
+            <w:r>
+              <w:rPr>
+                <w:lang w:eastAsia="de-DE"/>
+              </w:rPr>
+              <w:t xml:space="preserve">Datenbank </w:t>
+            </w:r>
+            <w:r>
+              <w:rPr>
+                <w:lang w:eastAsia="de-DE"/>
+              </w:rPr>
+              <w:t>&amp; Tab</w:t>
+            </w:r>
+            <w:r>
+              <w:rPr>
+                <w:lang w:eastAsia="de-DE"/>
+              </w:rPr>
+              <w:t>el</w:t>
+            </w:r>
+            <w:r>
+              <w:rPr>
+                <w:lang w:eastAsia="de-DE"/>
+              </w:rPr>
+              <w:t>le</w:t>
+            </w:r>
+            <w:r>
+              <w:rPr>
+                <w:lang w:eastAsia="de-DE"/>
+              </w:rPr>
+              <w:t>n</w:t>
+            </w:r>
+            <w:r>
+              <w:rPr>
+                <w:lang w:eastAsia="de-DE"/>
+              </w:rPr>
+              <w:t xml:space="preserve"> </w:t>
+            </w:r>
+            <w:r>
+              <w:rPr>
+                <w:lang w:eastAsia="de-DE"/>
+              </w:rPr>
+              <w:t>Erstellung</w:t>
             </w:r>
           </w:p>
           <w:p>
@@ -718,25 +738,25 @@
               <w:pStyle w:val="Listenabsatz"/>
               <w:numPr>
                 <w:ilvl w:val="0"/>
-                <w:numId w:val="1"/>
+                <w:numId w:val="8"/>
               </w:numPr>
-              <w:ind w:left="412"/>
-              <w:cnfStyle w:val="000000000000" w:firstRow="0" w:lastRow="0" w:firstColumn="0" w:lastColumn="0" w:oddVBand="0" w:evenVBand="0" w:oddHBand="0" w:evenHBand="0" w:firstRowFirstColumn="0" w:firstRowLastColumn="0" w:lastRowFirstColumn="0" w:lastRowLastColumn="0"/>
-              <w:rPr>
-                <w:lang w:eastAsia="de-DE"/>
-              </w:rPr>
-            </w:pPr>
-            <w:r>
-              <w:rPr>
-                <w:lang w:eastAsia="de-DE"/>
-              </w:rPr>
-              <w:t xml:space="preserve">Anwesenheitsdaten </w:t>
-            </w:r>
-            <w:r>
-              <w:rPr>
-                <w:lang w:eastAsia="de-DE"/>
-              </w:rPr>
-              <w:t>speichern</w:t>
+              <w:ind w:left="459" w:hanging="425"/>
+              <w:cnfStyle w:val="000000000000" w:firstRow="0" w:lastRow="0" w:firstColumn="0" w:lastColumn="0" w:oddVBand="0" w:evenVBand="0" w:oddHBand="0" w:evenHBand="0" w:firstRowFirstColumn="0" w:firstRowLastColumn="0" w:lastRowFirstColumn="0" w:lastRowLastColumn="0"/>
+              <w:rPr>
+                <w:lang w:eastAsia="de-DE"/>
+              </w:rPr>
+            </w:pPr>
+            <w:r>
+              <w:rPr>
+                <w:lang w:eastAsia="de-DE"/>
+              </w:rPr>
+              <w:t>Anmeldung mit OA</w:t>
+            </w:r>
+            <w:r>
+              <w:rPr>
+                <w:lang w:eastAsia="de-DE"/>
+              </w:rPr>
+              <w:t>uth</w:t>
             </w:r>
           </w:p>
           <w:p>
@@ -744,19 +764,25 @@
               <w:pStyle w:val="Listenabsatz"/>
               <w:numPr>
                 <w:ilvl w:val="0"/>
-                <w:numId w:val="1"/>
+                <w:numId w:val="8"/>
               </w:numPr>
-              <w:ind w:left="412"/>
-              <w:cnfStyle w:val="000000000000" w:firstRow="0" w:lastRow="0" w:firstColumn="0" w:lastColumn="0" w:oddVBand="0" w:evenVBand="0" w:oddHBand="0" w:evenHBand="0" w:firstRowFirstColumn="0" w:firstRowLastColumn="0" w:lastRowFirstColumn="0" w:lastRowLastColumn="0"/>
-              <w:rPr>
-                <w:lang w:eastAsia="de-DE"/>
-              </w:rPr>
-            </w:pPr>
-            <w:r>
-              <w:rPr>
-                <w:lang w:eastAsia="de-DE"/>
-              </w:rPr>
-              <w:t>Prototyp der Website zum Abrufen der Anwesenheitsliste</w:t>
+              <w:ind w:left="459" w:hanging="425"/>
+              <w:cnfStyle w:val="000000000000" w:firstRow="0" w:lastRow="0" w:firstColumn="0" w:lastColumn="0" w:oddVBand="0" w:evenVBand="0" w:oddHBand="0" w:evenHBand="0" w:firstRowFirstColumn="0" w:firstRowLastColumn="0" w:lastRowFirstColumn="0" w:lastRowLastColumn="0"/>
+              <w:rPr>
+                <w:lang w:eastAsia="de-DE"/>
+              </w:rPr>
+            </w:pPr>
+            <w:r>
+              <w:rPr>
+                <w:lang w:eastAsia="de-DE"/>
+              </w:rPr>
+              <w:t xml:space="preserve">Testen der </w:t>
+            </w:r>
+            <w:r>
+              <w:rPr>
+                <w:lang w:eastAsia="de-DE"/>
+              </w:rPr>
+              <w:t>Anmeldung</w:t>
             </w:r>
           </w:p>
           <w:p>
@@ -764,19 +790,25 @@
               <w:pStyle w:val="Listenabsatz"/>
               <w:numPr>
                 <w:ilvl w:val="0"/>
-                <w:numId w:val="1"/>
+                <w:numId w:val="8"/>
               </w:numPr>
-              <w:ind w:left="412"/>
-              <w:cnfStyle w:val="000000000000" w:firstRow="0" w:lastRow="0" w:firstColumn="0" w:lastColumn="0" w:oddVBand="0" w:evenVBand="0" w:oddHBand="0" w:evenHBand="0" w:firstRowFirstColumn="0" w:firstRowLastColumn="0" w:lastRowFirstColumn="0" w:lastRowLastColumn="0"/>
-              <w:rPr>
-                <w:lang w:eastAsia="de-DE"/>
-              </w:rPr>
-            </w:pPr>
-            <w:r>
-              <w:rPr>
-                <w:lang w:eastAsia="de-DE"/>
-              </w:rPr>
-              <w:t>Anfertigen der Anwesenheitsliste</w:t>
+              <w:ind w:left="459" w:hanging="425"/>
+              <w:cnfStyle w:val="000000000000" w:firstRow="0" w:lastRow="0" w:firstColumn="0" w:lastColumn="0" w:oddVBand="0" w:evenVBand="0" w:oddHBand="0" w:evenHBand="0" w:firstRowFirstColumn="0" w:firstRowLastColumn="0" w:lastRowFirstColumn="0" w:lastRowLastColumn="0"/>
+              <w:rPr>
+                <w:lang w:eastAsia="de-DE"/>
+              </w:rPr>
+            </w:pPr>
+            <w:r>
+              <w:rPr>
+                <w:lang w:eastAsia="de-DE"/>
+              </w:rPr>
+              <w:t xml:space="preserve">Anwesenheitsdaten </w:t>
+            </w:r>
+            <w:r>
+              <w:rPr>
+                <w:lang w:eastAsia="de-DE"/>
+              </w:rPr>
+              <w:t>speichern</w:t>
             </w:r>
           </w:p>
           <w:p>
@@ -784,19 +816,59 @@
               <w:pStyle w:val="Listenabsatz"/>
               <w:numPr>
                 <w:ilvl w:val="0"/>
-                <w:numId w:val="1"/>
+                <w:numId w:val="8"/>
               </w:numPr>
-              <w:ind w:left="412"/>
-              <w:cnfStyle w:val="000000000000" w:firstRow="0" w:lastRow="0" w:firstColumn="0" w:lastColumn="0" w:oddVBand="0" w:evenVBand="0" w:oddHBand="0" w:evenHBand="0" w:firstRowFirstColumn="0" w:firstRowLastColumn="0" w:lastRowFirstColumn="0" w:lastRowLastColumn="0"/>
-              <w:rPr>
-                <w:lang w:eastAsia="de-DE"/>
-              </w:rPr>
-            </w:pPr>
-            <w:r>
-              <w:rPr>
-                <w:lang w:eastAsia="de-DE"/>
-              </w:rPr>
-              <w:t>…</w:t>
+              <w:ind w:left="459" w:hanging="425"/>
+              <w:cnfStyle w:val="000000000000" w:firstRow="0" w:lastRow="0" w:firstColumn="0" w:lastColumn="0" w:oddVBand="0" w:evenVBand="0" w:oddHBand="0" w:evenHBand="0" w:firstRowFirstColumn="0" w:firstRowLastColumn="0" w:lastRowFirstColumn="0" w:lastRowLastColumn="0"/>
+              <w:rPr>
+                <w:lang w:eastAsia="de-DE"/>
+              </w:rPr>
+            </w:pPr>
+            <w:r>
+              <w:rPr>
+                <w:lang w:eastAsia="de-DE"/>
+              </w:rPr>
+              <w:t>Prototyp der Website zum Abrufen der Anwesenheitsliste</w:t>
+            </w:r>
+          </w:p>
+          <w:p>
+            <w:pPr>
+              <w:pStyle w:val="Listenabsatz"/>
+              <w:numPr>
+                <w:ilvl w:val="0"/>
+                <w:numId w:val="8"/>
+              </w:numPr>
+              <w:ind w:left="459" w:hanging="425"/>
+              <w:cnfStyle w:val="000000000000" w:firstRow="0" w:lastRow="0" w:firstColumn="0" w:lastColumn="0" w:oddVBand="0" w:evenVBand="0" w:oddHBand="0" w:evenHBand="0" w:firstRowFirstColumn="0" w:firstRowLastColumn="0" w:lastRowFirstColumn="0" w:lastRowLastColumn="0"/>
+              <w:rPr>
+                <w:lang w:eastAsia="de-DE"/>
+              </w:rPr>
+            </w:pPr>
+            <w:r>
+              <w:rPr>
+                <w:lang w:eastAsia="de-DE"/>
+              </w:rPr>
+              <w:t>Anfertigen der Anwesenheitsliste</w:t>
+            </w:r>
+          </w:p>
+          <w:p>
+            <w:pPr>
+              <w:pStyle w:val="Listenabsatz"/>
+              <w:numPr>
+                <w:ilvl w:val="0"/>
+                <w:numId w:val="8"/>
+              </w:numPr>
+              <w:ind w:left="459" w:hanging="425"/>
+              <w:cnfStyle w:val="000000000000" w:firstRow="0" w:lastRow="0" w:firstColumn="0" w:lastColumn="0" w:oddVBand="0" w:evenVBand="0" w:oddHBand="0" w:evenHBand="0" w:firstRowFirstColumn="0" w:firstRowLastColumn="0" w:lastRowFirstColumn="0" w:lastRowLastColumn="0"/>
+              <w:rPr>
+                <w:lang w:eastAsia="de-DE"/>
+              </w:rPr>
+            </w:pPr>
+            <w:r>
+              <w:rPr>
+                <w:lang w:eastAsia="de-DE"/>
+              </w:rPr>
+              <w:t>Testen der Anfertigung Anwesenheitsliste</w:t>
             </w:r>
           </w:p>
           <w:p>
@@ -934,9 +1006,9 @@
               <w:pStyle w:val="Listenabsatz"/>
               <w:numPr>
                 <w:ilvl w:val="0"/>
-                <w:numId w:val="4"/>
+                <w:numId w:val="8"/>
               </w:numPr>
-              <w:ind w:left="412"/>
+              <w:ind w:left="459" w:hanging="425"/>
               <w:cnfStyle w:val="000000000000" w:firstRow="0" w:lastRow="0" w:firstColumn="0" w:lastColumn="0" w:oddVBand="0" w:evenVBand="0" w:oddHBand="0" w:evenHBand="0" w:firstRowFirstColumn="0" w:firstRowLastColumn="0" w:lastRowFirstColumn="0" w:lastRowLastColumn="0"/>
             </w:pPr>
             <w:r>
@@ -948,9 +1020,9 @@
               <w:pStyle w:val="Listenabsatz"/>
               <w:numPr>
                 <w:ilvl w:val="0"/>
-                <w:numId w:val="4"/>
+                <w:numId w:val="8"/>
               </w:numPr>
-              <w:ind w:left="412"/>
+              <w:ind w:left="459" w:hanging="425"/>
               <w:cnfStyle w:val="000000000000" w:firstRow="0" w:lastRow="0" w:firstColumn="0" w:lastColumn="0" w:oddVBand="0" w:evenVBand="0" w:oddHBand="0" w:evenHBand="0" w:firstRowFirstColumn="0" w:firstRowLastColumn="0" w:lastRowFirstColumn="0" w:lastRowLastColumn="0"/>
             </w:pPr>
             <w:r>
@@ -962,13 +1034,13 @@
               <w:pStyle w:val="Listenabsatz"/>
               <w:numPr>
                 <w:ilvl w:val="0"/>
-                <w:numId w:val="4"/>
+                <w:numId w:val="8"/>
               </w:numPr>
-              <w:ind w:left="412"/>
-              <w:cnfStyle w:val="000000000000" w:firstRow="0" w:lastRow="0" w:firstColumn="0" w:lastColumn="0" w:oddVBand="0" w:evenVBand="0" w:oddHBand="0" w:evenHBand="0" w:firstRowFirstColumn="0" w:firstRowLastColumn="0" w:lastRowFirstColumn="0" w:lastRowLastColumn="0"/>
-            </w:pPr>
-            <w:r>
-              <w:t>…</w:t>
+              <w:ind w:left="459" w:hanging="425"/>
+              <w:cnfStyle w:val="000000000000" w:firstRow="0" w:lastRow="0" w:firstColumn="0" w:lastColumn="0" w:oddVBand="0" w:evenVBand="0" w:oddHBand="0" w:evenHBand="0" w:firstRowFirstColumn="0" w:firstRowLastColumn="0" w:lastRowFirstColumn="0" w:lastRowLastColumn="0"/>
+            </w:pPr>
+            <w:r>
+              <w:t>Testen der Verwaltungssoftware</w:t>
             </w:r>
           </w:p>
         </w:tc>
@@ -1179,6 +1251,345 @@
     </w:lvl>
   </w:abstractNum>
   <w:abstractNum w:abstractNumId="1" w15:restartNumberingAfterBreak="0">
+    <w:nsid w:val="1B523E47"/>
+    <w:multiLevelType w:val="hybridMultilevel"/>
+    <w:tmpl w:val="C562BC8C"/>
+    <w:lvl w:ilvl="0" w:tplc="0C07000F">
+      <w:start w:val="1"/>
+      <w:numFmt w:val="decimal"/>
+      <w:lvlText w:val="%1."/>
+      <w:lvlJc w:val="left"/>
+      <w:pPr>
+        <w:ind w:left="720" w:hanging="360"/>
+      </w:pPr>
+      <w:rPr>
+        <w:rFonts w:hint="default"/>
+      </w:rPr>
+    </w:lvl>
+    <w:lvl w:ilvl="1" w:tplc="FFFFFFFF" w:tentative="1">
+      <w:start w:val="1"/>
+      <w:numFmt w:val="bullet"/>
+      <w:lvlText w:val="o"/>
+      <w:lvlJc w:val="left"/>
+      <w:pPr>
+        <w:ind w:left="1440" w:hanging="360"/>
+      </w:pPr>
+      <w:rPr>
+        <w:rFonts w:ascii="Courier New" w:hAnsi="Courier New" w:cs="Courier New" w:hint="default"/>
+      </w:rPr>
+    </w:lvl>
+    <w:lvl w:ilvl="2" w:tplc="FFFFFFFF" w:tentative="1">
+      <w:start w:val="1"/>
+      <w:numFmt w:val="bullet"/>
+      <w:lvlText w:val=""/>
+      <w:lvlJc w:val="left"/>
+      <w:pPr>
+        <w:ind w:left="2160" w:hanging="360"/>
+      </w:pPr>
+      <w:rPr>
+        <w:rFonts w:ascii="Wingdings" w:hAnsi="Wingdings" w:hint="default"/>
+      </w:rPr>
+    </w:lvl>
+    <w:lvl w:ilvl="3" w:tplc="FFFFFFFF" w:tentative="1">
+      <w:start w:val="1"/>
+      <w:numFmt w:val="bullet"/>
+      <w:lvlText w:val=""/>
+      <w:lvlJc w:val="left"/>
+      <w:pPr>
+        <w:ind w:left="2880" w:hanging="360"/>
+      </w:pPr>
+      <w:rPr>
+        <w:rFonts w:ascii="Symbol" w:hAnsi="Symbol" w:hint="default"/>
+      </w:rPr>
+    </w:lvl>
+    <w:lvl w:ilvl="4" w:tplc="FFFFFFFF" w:tentative="1">
+      <w:start w:val="1"/>
+      <w:numFmt w:val="bullet"/>
+      <w:lvlText w:val="o"/>
+      <w:lvlJc w:val="left"/>
+      <w:pPr>
+        <w:ind w:left="3600" w:hanging="360"/>
+      </w:pPr>
+      <w:rPr>
+        <w:rFonts w:ascii="Courier New" w:hAnsi="Courier New" w:cs="Courier New" w:hint="default"/>
+      </w:rPr>
+    </w:lvl>
+    <w:lvl w:ilvl="5" w:tplc="FFFFFFFF" w:tentative="1">
+      <w:start w:val="1"/>
+      <w:numFmt w:val="bullet"/>
+      <w:lvlText w:val=""/>
+      <w:lvlJc w:val="left"/>
+      <w:pPr>
+        <w:ind w:left="4320" w:hanging="360"/>
+      </w:pPr>
+      <w:rPr>
+        <w:rFonts w:ascii="Wingdings" w:hAnsi="Wingdings" w:hint="default"/>
+      </w:rPr>
+    </w:lvl>
+    <w:lvl w:ilvl="6" w:tplc="FFFFFFFF" w:tentative="1">
+      <w:start w:val="1"/>
+      <w:numFmt w:val="bullet"/>
+      <w:lvlText w:val=""/>
+      <w:lvlJc w:val="left"/>
+      <w:pPr>
+        <w:ind w:left="5040" w:hanging="360"/>
+      </w:pPr>
+      <w:rPr>
+        <w:rFonts w:ascii="Symbol" w:hAnsi="Symbol" w:hint="default"/>
+      </w:rPr>
+    </w:lvl>
+    <w:lvl w:ilvl="7" w:tplc="FFFFFFFF" w:tentative="1">
+      <w:start w:val="1"/>
+      <w:numFmt w:val="bullet"/>
+      <w:lvlText w:val="o"/>
+      <w:lvlJc w:val="left"/>
+      <w:pPr>
+        <w:ind w:left="5760" w:hanging="360"/>
+      </w:pPr>
+      <w:rPr>
+        <w:rFonts w:ascii="Courier New" w:hAnsi="Courier New" w:cs="Courier New" w:hint="default"/>
+      </w:rPr>
+    </w:lvl>
+    <w:lvl w:ilvl="8" w:tplc="FFFFFFFF" w:tentative="1">
+      <w:start w:val="1"/>
+      <w:numFmt w:val="bullet"/>
+      <w:lvlText w:val=""/>
+      <w:lvlJc w:val="left"/>
+      <w:pPr>
+        <w:ind w:left="6480" w:hanging="360"/>
+      </w:pPr>
+      <w:rPr>
+        <w:rFonts w:ascii="Wingdings" w:hAnsi="Wingdings" w:hint="default"/>
+      </w:rPr>
+    </w:lvl>
+  </w:abstractNum>
+  <w:abstractNum w:abstractNumId="2" w15:restartNumberingAfterBreak="0">
+    <w:nsid w:val="1C372D07"/>
+    <w:multiLevelType w:val="hybridMultilevel"/>
+    <w:tmpl w:val="40706CBC"/>
+    <w:lvl w:ilvl="0" w:tplc="0C07000F">
+      <w:start w:val="1"/>
+      <w:numFmt w:val="decimal"/>
+      <w:lvlText w:val="%1."/>
+      <w:lvlJc w:val="left"/>
+      <w:pPr>
+        <w:ind w:left="720" w:hanging="360"/>
+      </w:pPr>
+      <w:rPr>
+        <w:rFonts w:hint="default"/>
+      </w:rPr>
+    </w:lvl>
+    <w:lvl w:ilvl="1" w:tplc="FFFFFFFF" w:tentative="1">
+      <w:start w:val="1"/>
+      <w:numFmt w:val="bullet"/>
+      <w:lvlText w:val="o"/>
+      <w:lvlJc w:val="left"/>
+      <w:pPr>
+        <w:ind w:left="1440" w:hanging="360"/>
+      </w:pPr>
+      <w:rPr>
+        <w:rFonts w:ascii="Courier New" w:hAnsi="Courier New" w:cs="Courier New" w:hint="default"/>
+      </w:rPr>
+    </w:lvl>
+    <w:lvl w:ilvl="2" w:tplc="FFFFFFFF" w:tentative="1">
+      <w:start w:val="1"/>
+      <w:numFmt w:val="bullet"/>
+      <w:lvlText w:val=""/>
+      <w:lvlJc w:val="left"/>
+      <w:pPr>
+        <w:ind w:left="2160" w:hanging="360"/>
+      </w:pPr>
+      <w:rPr>
+        <w:rFonts w:ascii="Wingdings" w:hAnsi="Wingdings" w:hint="default"/>
+      </w:rPr>
+    </w:lvl>
+    <w:lvl w:ilvl="3" w:tplc="FFFFFFFF" w:tentative="1">
+      <w:start w:val="1"/>
+      <w:numFmt w:val="bullet"/>
+      <w:lvlText w:val=""/>
+      <w:lvlJc w:val="left"/>
+      <w:pPr>
+        <w:ind w:left="2880" w:hanging="360"/>
+      </w:pPr>
+      <w:rPr>
+        <w:rFonts w:ascii="Symbol" w:hAnsi="Symbol" w:hint="default"/>
+      </w:rPr>
+    </w:lvl>
+    <w:lvl w:ilvl="4" w:tplc="FFFFFFFF" w:tentative="1">
+      <w:start w:val="1"/>
+      <w:numFmt w:val="bullet"/>
+      <w:lvlText w:val="o"/>
+      <w:lvlJc w:val="left"/>
+      <w:pPr>
+        <w:ind w:left="3600" w:hanging="360"/>
+      </w:pPr>
+      <w:rPr>
+        <w:rFonts w:ascii="Courier New" w:hAnsi="Courier New" w:cs="Courier New" w:hint="default"/>
+      </w:rPr>
+    </w:lvl>
+    <w:lvl w:ilvl="5" w:tplc="FFFFFFFF" w:tentative="1">
+      <w:start w:val="1"/>
+      <w:numFmt w:val="bullet"/>
+      <w:lvlText w:val=""/>
+      <w:lvlJc w:val="left"/>
+      <w:pPr>
+        <w:ind w:left="4320" w:hanging="360"/>
+      </w:pPr>
+      <w:rPr>
+        <w:rFonts w:ascii="Wingdings" w:hAnsi="Wingdings" w:hint="default"/>
+      </w:rPr>
+    </w:lvl>
+    <w:lvl w:ilvl="6" w:tplc="FFFFFFFF" w:tentative="1">
+      <w:start w:val="1"/>
+      <w:numFmt w:val="bullet"/>
+      <w:lvlText w:val=""/>
+      <w:lvlJc w:val="left"/>
+      <w:pPr>
+        <w:ind w:left="5040" w:hanging="360"/>
+      </w:pPr>
+      <w:rPr>
+        <w:rFonts w:ascii="Symbol" w:hAnsi="Symbol" w:hint="default"/>
+      </w:rPr>
+    </w:lvl>
+    <w:lvl w:ilvl="7" w:tplc="FFFFFFFF" w:tentative="1">
+      <w:start w:val="1"/>
+      <w:numFmt w:val="bullet"/>
+      <w:lvlText w:val="o"/>
+      <w:lvlJc w:val="left"/>
+      <w:pPr>
+        <w:ind w:left="5760" w:hanging="360"/>
+      </w:pPr>
+      <w:rPr>
+        <w:rFonts w:ascii="Courier New" w:hAnsi="Courier New" w:cs="Courier New" w:hint="default"/>
+      </w:rPr>
+    </w:lvl>
+    <w:lvl w:ilvl="8" w:tplc="FFFFFFFF" w:tentative="1">
+      <w:start w:val="1"/>
+      <w:numFmt w:val="bullet"/>
+      <w:lvlText w:val=""/>
+      <w:lvlJc w:val="left"/>
+      <w:pPr>
+        <w:ind w:left="6480" w:hanging="360"/>
+      </w:pPr>
+      <w:rPr>
+        <w:rFonts w:ascii="Wingdings" w:hAnsi="Wingdings" w:hint="default"/>
+      </w:rPr>
+    </w:lvl>
+  </w:abstractNum>
+  <w:abstractNum w:abstractNumId="3" w15:restartNumberingAfterBreak="0">
+    <w:nsid w:val="27E3718E"/>
+    <w:multiLevelType w:val="hybridMultilevel"/>
+    <w:tmpl w:val="30E42B6C"/>
+    <w:lvl w:ilvl="0" w:tplc="0C07000F">
+      <w:start w:val="1"/>
+      <w:numFmt w:val="decimal"/>
+      <w:lvlText w:val="%1."/>
+      <w:lvlJc w:val="left"/>
+      <w:pPr>
+        <w:ind w:left="720" w:hanging="360"/>
+      </w:pPr>
+      <w:rPr>
+        <w:rFonts w:hint="default"/>
+      </w:rPr>
+    </w:lvl>
+    <w:lvl w:ilvl="1" w:tplc="FFFFFFFF" w:tentative="1">
+      <w:start w:val="1"/>
+      <w:numFmt w:val="bullet"/>
+      <w:lvlText w:val="o"/>
+      <w:lvlJc w:val="left"/>
+      <w:pPr>
+        <w:ind w:left="1440" w:hanging="360"/>
+      </w:pPr>
+      <w:rPr>
+        <w:rFonts w:ascii="Courier New" w:hAnsi="Courier New" w:cs="Courier New" w:hint="default"/>
+      </w:rPr>
+    </w:lvl>
+    <w:lvl w:ilvl="2" w:tplc="FFFFFFFF" w:tentative="1">
+      <w:start w:val="1"/>
+      <w:numFmt w:val="bullet"/>
+      <w:lvlText w:val=""/>
+      <w:lvlJc w:val="left"/>
+      <w:pPr>
+        <w:ind w:left="2160" w:hanging="360"/>
+      </w:pPr>
+      <w:rPr>
+        <w:rFonts w:ascii="Wingdings" w:hAnsi="Wingdings" w:hint="default"/>
+      </w:rPr>
+    </w:lvl>
+    <w:lvl w:ilvl="3" w:tplc="FFFFFFFF" w:tentative="1">
+      <w:start w:val="1"/>
+      <w:numFmt w:val="bullet"/>
+      <w:lvlText w:val=""/>
+      <w:lvlJc w:val="left"/>
+      <w:pPr>
+        <w:ind w:left="2880" w:hanging="360"/>
+      </w:pPr>
+      <w:rPr>
+        <w:rFonts w:ascii="Symbol" w:hAnsi="Symbol" w:hint="default"/>
+      </w:rPr>
+    </w:lvl>
+    <w:lvl w:ilvl="4" w:tplc="FFFFFFFF" w:tentative="1">
+      <w:start w:val="1"/>
+      <w:numFmt w:val="bullet"/>
+      <w:lvlText w:val="o"/>
+      <w:lvlJc w:val="left"/>
+      <w:pPr>
+        <w:ind w:left="3600" w:hanging="360"/>
+      </w:pPr>
+      <w:rPr>
+        <w:rFonts w:ascii="Courier New" w:hAnsi="Courier New" w:cs="Courier New" w:hint="default"/>
+      </w:rPr>
+    </w:lvl>
+    <w:lvl w:ilvl="5" w:tplc="FFFFFFFF" w:tentative="1">
+      <w:start w:val="1"/>
+      <w:numFmt w:val="bullet"/>
+      <w:lvlText w:val=""/>
+      <w:lvlJc w:val="left"/>
+      <w:pPr>
+        <w:ind w:left="4320" w:hanging="360"/>
+      </w:pPr>
+      <w:rPr>
+        <w:rFonts w:ascii="Wingdings" w:hAnsi="Wingdings" w:hint="default"/>
+      </w:rPr>
+    </w:lvl>
+    <w:lvl w:ilvl="6" w:tplc="FFFFFFFF" w:tentative="1">
+      <w:start w:val="1"/>
+      <w:numFmt w:val="bullet"/>
+      <w:lvlText w:val=""/>
+      <w:lvlJc w:val="left"/>
+      <w:pPr>
+        <w:ind w:left="5040" w:hanging="360"/>
+      </w:pPr>
+      <w:rPr>
+        <w:rFonts w:ascii="Symbol" w:hAnsi="Symbol" w:hint="default"/>
+      </w:rPr>
+    </w:lvl>
+    <w:lvl w:ilvl="7" w:tplc="FFFFFFFF" w:tentative="1">
+      <w:start w:val="1"/>
+      <w:numFmt w:val="bullet"/>
+      <w:lvlText w:val="o"/>
+      <w:lvlJc w:val="left"/>
+      <w:pPr>
+        <w:ind w:left="5760" w:hanging="360"/>
+      </w:pPr>
+      <w:rPr>
+        <w:rFonts w:ascii="Courier New" w:hAnsi="Courier New" w:cs="Courier New" w:hint="default"/>
+      </w:rPr>
+    </w:lvl>
+    <w:lvl w:ilvl="8" w:tplc="FFFFFFFF" w:tentative="1">
+      <w:start w:val="1"/>
+      <w:numFmt w:val="bullet"/>
+      <w:lvlText w:val=""/>
+      <w:lvlJc w:val="left"/>
+      <w:pPr>
+        <w:ind w:left="6480" w:hanging="360"/>
+      </w:pPr>
+      <w:rPr>
+        <w:rFonts w:ascii="Wingdings" w:hAnsi="Wingdings" w:hint="default"/>
+      </w:rPr>
+    </w:lvl>
+  </w:abstractNum>
+  <w:abstractNum w:abstractNumId="4" w15:restartNumberingAfterBreak="0">
     <w:nsid w:val="3F920A7A"/>
     <w:multiLevelType w:val="hybridMultilevel"/>
     <w:tmpl w:val="3304934A"/>
@@ -1291,7 +1702,7 @@
       </w:rPr>
     </w:lvl>
   </w:abstractNum>
-  <w:abstractNum w:abstractNumId="2" w15:restartNumberingAfterBreak="0">
+  <w:abstractNum w:abstractNumId="5" w15:restartNumberingAfterBreak="0">
     <w:nsid w:val="4D4A494F"/>
     <w:multiLevelType w:val="hybridMultilevel"/>
     <w:tmpl w:val="5BAC6EEC"/>
@@ -1404,7 +1815,120 @@
       </w:rPr>
     </w:lvl>
   </w:abstractNum>
-  <w:abstractNum w:abstractNumId="3" w15:restartNumberingAfterBreak="0">
+  <w:abstractNum w:abstractNumId="6" w15:restartNumberingAfterBreak="0">
+    <w:nsid w:val="4E5A0D97"/>
+    <w:multiLevelType w:val="hybridMultilevel"/>
+    <w:tmpl w:val="3DAC7EC4"/>
+    <w:lvl w:ilvl="0" w:tplc="0C07000F">
+      <w:start w:val="1"/>
+      <w:numFmt w:val="decimal"/>
+      <w:lvlText w:val="%1."/>
+      <w:lvlJc w:val="left"/>
+      <w:pPr>
+        <w:ind w:left="772" w:hanging="360"/>
+      </w:pPr>
+      <w:rPr>
+        <w:rFonts w:hint="default"/>
+      </w:rPr>
+    </w:lvl>
+    <w:lvl w:ilvl="1" w:tplc="FFFFFFFF" w:tentative="1">
+      <w:start w:val="1"/>
+      <w:numFmt w:val="bullet"/>
+      <w:lvlText w:val="o"/>
+      <w:lvlJc w:val="left"/>
+      <w:pPr>
+        <w:ind w:left="1492" w:hanging="360"/>
+      </w:pPr>
+      <w:rPr>
+        <w:rFonts w:ascii="Courier New" w:hAnsi="Courier New" w:cs="Courier New" w:hint="default"/>
+      </w:rPr>
+    </w:lvl>
+    <w:lvl w:ilvl="2" w:tplc="FFFFFFFF" w:tentative="1">
+      <w:start w:val="1"/>
+      <w:numFmt w:val="bullet"/>
+      <w:lvlText w:val=""/>
+      <w:lvlJc w:val="left"/>
+      <w:pPr>
+        <w:ind w:left="2212" w:hanging="360"/>
+      </w:pPr>
+      <w:rPr>
+        <w:rFonts w:ascii="Wingdings" w:hAnsi="Wingdings" w:hint="default"/>
+      </w:rPr>
+    </w:lvl>
+    <w:lvl w:ilvl="3" w:tplc="FFFFFFFF" w:tentative="1">
+      <w:start w:val="1"/>
+      <w:numFmt w:val="bullet"/>
+      <w:lvlText w:val=""/>
+      <w:lvlJc w:val="left"/>
+      <w:pPr>
+        <w:ind w:left="2932" w:hanging="360"/>
+      </w:pPr>
+      <w:rPr>
+        <w:rFonts w:ascii="Symbol" w:hAnsi="Symbol" w:hint="default"/>
+      </w:rPr>
+    </w:lvl>
+    <w:lvl w:ilvl="4" w:tplc="FFFFFFFF" w:tentative="1">
+      <w:start w:val="1"/>
+      <w:numFmt w:val="bullet"/>
+      <w:lvlText w:val="o"/>
+      <w:lvlJc w:val="left"/>
+      <w:pPr>
+        <w:ind w:left="3652" w:hanging="360"/>
+      </w:pPr>
+      <w:rPr>
+        <w:rFonts w:ascii="Courier New" w:hAnsi="Courier New" w:cs="Courier New" w:hint="default"/>
+      </w:rPr>
+    </w:lvl>
+    <w:lvl w:ilvl="5" w:tplc="FFFFFFFF" w:tentative="1">
+      <w:start w:val="1"/>
+      <w:numFmt w:val="bullet"/>
+      <w:lvlText w:val=""/>
+      <w:lvlJc w:val="left"/>
+      <w:pPr>
+        <w:ind w:left="4372" w:hanging="360"/>
+      </w:pPr>
+      <w:rPr>
+        <w:rFonts w:ascii="Wingdings" w:hAnsi="Wingdings" w:hint="default"/>
+      </w:rPr>
+    </w:lvl>
+    <w:lvl w:ilvl="6" w:tplc="FFFFFFFF" w:tentative="1">
+      <w:start w:val="1"/>
+      <w:numFmt w:val="bullet"/>
+      <w:lvlText w:val=""/>
+      <w:lvlJc w:val="left"/>
+      <w:pPr>
+        <w:ind w:left="5092" w:hanging="360"/>
+      </w:pPr>
+      <w:rPr>
+        <w:rFonts w:ascii="Symbol" w:hAnsi="Symbol" w:hint="default"/>
+      </w:rPr>
+    </w:lvl>
+    <w:lvl w:ilvl="7" w:tplc="FFFFFFFF" w:tentative="1">
+      <w:start w:val="1"/>
+      <w:numFmt w:val="bullet"/>
+      <w:lvlText w:val="o"/>
+      <w:lvlJc w:val="left"/>
+      <w:pPr>
+        <w:ind w:left="5812" w:hanging="360"/>
+      </w:pPr>
+      <w:rPr>
+        <w:rFonts w:ascii="Courier New" w:hAnsi="Courier New" w:cs="Courier New" w:hint="default"/>
+      </w:rPr>
+    </w:lvl>
+    <w:lvl w:ilvl="8" w:tplc="FFFFFFFF" w:tentative="1">
+      <w:start w:val="1"/>
+      <w:numFmt w:val="bullet"/>
+      <w:lvlText w:val=""/>
+      <w:lvlJc w:val="left"/>
+      <w:pPr>
+        <w:ind w:left="6532" w:hanging="360"/>
+      </w:pPr>
+      <w:rPr>
+        <w:rFonts w:ascii="Wingdings" w:hAnsi="Wingdings" w:hint="default"/>
+      </w:rPr>
+    </w:lvl>
+  </w:abstractNum>
+  <w:abstractNum w:abstractNumId="7" w15:restartNumberingAfterBreak="0">
     <w:nsid w:val="51AA2B02"/>
     <w:multiLevelType w:val="hybridMultilevel"/>
     <w:tmpl w:val="AD3C6E9C"/>
@@ -1517,7 +2041,7 @@
       </w:rPr>
     </w:lvl>
   </w:abstractNum>
-  <w:abstractNum w:abstractNumId="4" w15:restartNumberingAfterBreak="0">
+  <w:abstractNum w:abstractNumId="8" w15:restartNumberingAfterBreak="0">
     <w:nsid w:val="55475995"/>
     <w:multiLevelType w:val="hybridMultilevel"/>
     <w:tmpl w:val="DE54B5E4"/>
@@ -1629,7 +2153,7 @@
       </w:rPr>
     </w:lvl>
   </w:abstractNum>
-  <w:abstractNum w:abstractNumId="5" w15:restartNumberingAfterBreak="0">
+  <w:abstractNum w:abstractNumId="9" w15:restartNumberingAfterBreak="0">
     <w:nsid w:val="5A426833"/>
     <w:multiLevelType w:val="hybridMultilevel"/>
     <w:tmpl w:val="6EA04D26"/>
@@ -1742,7 +2266,7 @@
       </w:rPr>
     </w:lvl>
   </w:abstractNum>
-  <w:abstractNum w:abstractNumId="6" w15:restartNumberingAfterBreak="0">
+  <w:abstractNum w:abstractNumId="10" w15:restartNumberingAfterBreak="0">
     <w:nsid w:val="66976C2A"/>
     <w:multiLevelType w:val="hybridMultilevel"/>
     <w:tmpl w:val="BF5A58C2"/>
@@ -1856,25 +2380,37 @@
     </w:lvl>
   </w:abstractNum>
   <w:num w:numId="1">
-    <w:abstractNumId w:val="3"/>
+    <w:abstractNumId w:val="7"/>
   </w:num>
   <w:num w:numId="2">
-    <w:abstractNumId w:val="2"/>
+    <w:abstractNumId w:val="5"/>
   </w:num>
   <w:num w:numId="3">
-    <w:abstractNumId w:val="6"/>
+    <w:abstractNumId w:val="10"/>
   </w:num>
   <w:num w:numId="4">
     <w:abstractNumId w:val="0"/>
   </w:num>
   <w:num w:numId="5">
-    <w:abstractNumId w:val="5"/>
+    <w:abstractNumId w:val="9"/>
   </w:num>
   <w:num w:numId="6">
-    <w:abstractNumId w:val="1"/>
+    <w:abstractNumId w:val="4"/>
   </w:num>
   <w:num w:numId="7">
-    <w:abstractNumId w:val="4"/>
+    <w:abstractNumId w:val="8"/>
+  </w:num>
+  <w:num w:numId="8">
+    <w:abstractNumId w:val="2"/>
+  </w:num>
+  <w:num w:numId="9">
+    <w:abstractNumId w:val="6"/>
+  </w:num>
+  <w:num w:numId="10">
+    <w:abstractNumId w:val="3"/>
+  </w:num>
+  <w:num w:numId="11">
+    <w:abstractNumId w:val="1"/>
   </w:num>
 </w:numbering>
 </file>

</xml_diff>